<commit_message>
Engin1 TP2 final submit
</commit_message>
<xml_diff>
--- a/TP1 Game Design Document Mao Lin.docx
+++ b/TP1 Game Design Document Mao Lin.docx
@@ -136,13 +136,10 @@
         <w:t>3.2</w:t>
       </w:r>
       <w:r>
-        <w:t xml:space="preserve"> </w:t>
-      </w:r>
-      <w:r>
-        <w:t xml:space="preserve">Main </w:t>
-      </w:r>
-      <w:r>
-        <w:t>Character Behavior</w:t>
+        <w:t xml:space="preserve"> Behavior</w:t>
+      </w:r>
+      <w:r>
+        <w:t xml:space="preserve"> &amp; Effect</w:t>
       </w:r>
     </w:p>
     <w:p>
@@ -153,7 +150,16 @@
         </w:numPr>
       </w:pPr>
       <w:r>
-        <w:t>3.3 Enemies</w:t>
+        <w:t>3.</w:t>
+      </w:r>
+      <w:r>
+        <w:t>3</w:t>
+      </w:r>
+      <w:r>
+        <w:t xml:space="preserve"> Control</w:t>
+      </w:r>
+      <w:r>
+        <w:t>ling</w:t>
       </w:r>
     </w:p>
     <w:p>
@@ -164,231 +170,154 @@
         </w:numPr>
       </w:pPr>
       <w:r>
-        <w:t>3.4 Control</w:t>
+        <w:t>3.</w:t>
+      </w:r>
+      <w:r>
+        <w:t>4</w:t>
+      </w:r>
+      <w:r>
+        <w:t xml:space="preserve"> </w:t>
+      </w:r>
+      <w:r>
+        <w:t>Cut Scene and Timeline</w:t>
       </w:r>
     </w:p>
     <w:p>
       <w:pPr>
-        <w:numPr>
-          <w:ilvl w:val="0"/>
-          <w:numId w:val="1"/>
-        </w:numPr>
-      </w:pPr>
-      <w:r>
-        <w:rPr>
-          <w:b/>
-          <w:bCs/>
-        </w:rPr>
-        <w:t>World Building</w:t>
+        <w:rPr>
+          <w:b/>
+          <w:bCs/>
+        </w:rPr>
+      </w:pPr>
+      <w:r>
+        <w:rPr>
+          <w:b/>
+          <w:bCs/>
+        </w:rPr>
+        <w:t>1. Introduction</w:t>
       </w:r>
     </w:p>
     <w:p>
-      <w:pPr>
-        <w:numPr>
-          <w:ilvl w:val="1"/>
-          <w:numId w:val="1"/>
-        </w:numPr>
-      </w:pPr>
-      <w:r>
-        <w:t xml:space="preserve">4.1 </w:t>
-      </w:r>
-      <w:r>
-        <w:t>Landscape</w:t>
-      </w:r>
-      <w:r>
-        <w:t xml:space="preserve"> Generation</w:t>
+      <w:r>
+        <w:t>"</w:t>
+      </w:r>
+      <w:r>
+        <w:t>Sandbox</w:t>
+      </w:r>
+      <w:r>
+        <w:t xml:space="preserve">" is an open-world sandbox game that </w:t>
+      </w:r>
+      <w:r>
+        <w:t>allows</w:t>
+      </w:r>
+      <w:r>
+        <w:t xml:space="preserve"> player to explore a vast virtual world</w:t>
+      </w:r>
+      <w:r>
+        <w:t xml:space="preserve"> just for fun</w:t>
+      </w:r>
+      <w:r>
+        <w:t>.</w:t>
       </w:r>
     </w:p>
     <w:p>
       <w:pPr>
-        <w:numPr>
-          <w:ilvl w:val="1"/>
-          <w:numId w:val="1"/>
-        </w:numPr>
-      </w:pPr>
-      <w:r>
-        <w:t>4.2 Scene</w:t>
+        <w:rPr>
+          <w:b/>
+          <w:bCs/>
+        </w:rPr>
+      </w:pPr>
+      <w:r>
+        <w:rPr>
+          <w:b/>
+          <w:bCs/>
+        </w:rPr>
+        <w:t>2. Game Overview</w:t>
       </w:r>
     </w:p>
     <w:p>
       <w:pPr>
-        <w:numPr>
-          <w:ilvl w:val="1"/>
-          <w:numId w:val="1"/>
-        </w:numPr>
-      </w:pPr>
-      <w:r>
-        <w:t>4.3 Cut Scene and Timeline</w:t>
+        <w:rPr>
+          <w:b/>
+          <w:bCs/>
+        </w:rPr>
+      </w:pPr>
+      <w:r>
+        <w:rPr>
+          <w:b/>
+          <w:bCs/>
+        </w:rPr>
+        <w:t>2.1 Game Setting</w:t>
       </w:r>
     </w:p>
     <w:p>
-      <w:pPr>
-        <w:rPr>
-          <w:b/>
-          <w:bCs/>
-        </w:rPr>
-      </w:pPr>
-      <w:r>
-        <w:rPr>
-          <w:b/>
-          <w:bCs/>
-        </w:rPr>
-        <w:t>1. Introduction</w:t>
+      <w:r>
+        <w:t>The game is set in a</w:t>
+      </w:r>
+      <w:r>
+        <w:t xml:space="preserve"> vast</w:t>
+      </w:r>
+      <w:r>
+        <w:rPr>
+          <w:lang w:val="en-US"/>
+        </w:rPr>
+        <w:t xml:space="preserve"> virtual</w:t>
+      </w:r>
+      <w:r>
+        <w:t xml:space="preserve"> world featuring </w:t>
+      </w:r>
+      <w:r>
+        <w:t>simple</w:t>
+      </w:r>
+      <w:r>
+        <w:t xml:space="preserve"> landscape</w:t>
+      </w:r>
+      <w:r>
+        <w:t xml:space="preserve">. </w:t>
+      </w:r>
+      <w:r>
+        <w:t>Players will have the freedom to explore these environments</w:t>
+      </w:r>
+      <w:r>
+        <w:t xml:space="preserve"> and</w:t>
+      </w:r>
+      <w:r>
+        <w:t xml:space="preserve"> </w:t>
+      </w:r>
+      <w:r>
+        <w:t>defeat all enemies</w:t>
+      </w:r>
+      <w:r>
+        <w:t>.</w:t>
       </w:r>
     </w:p>
     <w:p>
-      <w:r>
-        <w:t>"</w:t>
-      </w:r>
-      <w:r>
-        <w:t>Sandbox</w:t>
-      </w:r>
-      <w:r>
-        <w:t xml:space="preserve">" is an open-world sandbox game that </w:t>
-      </w:r>
-      <w:r>
-        <w:t>allows</w:t>
-      </w:r>
-      <w:r>
-        <w:t xml:space="preserve"> player to explore a vast virtual world</w:t>
-      </w:r>
-      <w:r>
-        <w:t xml:space="preserve"> just for fun</w:t>
-      </w:r>
-      <w:r>
-        <w:t>.</w:t>
-      </w:r>
-    </w:p>
-    <w:p>
-      <w:pPr>
-        <w:rPr>
-          <w:b/>
-          <w:bCs/>
-        </w:rPr>
-      </w:pPr>
-      <w:r>
-        <w:rPr>
-          <w:b/>
-          <w:bCs/>
-        </w:rPr>
-        <w:t>2. Game Overview</w:t>
-      </w:r>
-    </w:p>
-    <w:p>
-      <w:pPr>
-        <w:rPr>
-          <w:b/>
-          <w:bCs/>
-        </w:rPr>
-      </w:pPr>
-      <w:r>
-        <w:rPr>
-          <w:b/>
-          <w:bCs/>
-        </w:rPr>
-        <w:t>2.1 Game Setting</w:t>
-      </w:r>
-    </w:p>
-    <w:p>
-      <w:pPr>
-        <w:pStyle w:val="ListParagraph"/>
-        <w:numPr>
-          <w:ilvl w:val="0"/>
-          <w:numId w:val="15"/>
-        </w:numPr>
-      </w:pPr>
-      <w:r>
-        <w:t xml:space="preserve">The game is set in a procedurally generated, expansive world featuring </w:t>
-      </w:r>
-      <w:r>
-        <w:t>simple</w:t>
-      </w:r>
-      <w:r>
-        <w:t xml:space="preserve"> landscape</w:t>
-      </w:r>
-      <w:r>
-        <w:t xml:space="preserve">. </w:t>
-      </w:r>
-      <w:r>
-        <w:t>Players will have the freedom to explore these environments</w:t>
-      </w:r>
-      <w:r>
-        <w:t xml:space="preserve"> and</w:t>
-      </w:r>
-      <w:r>
-        <w:t xml:space="preserve"> </w:t>
-      </w:r>
-      <w:r>
-        <w:t>defeat all enemies</w:t>
-      </w:r>
-      <w:r>
-        <w:t>.</w:t>
-      </w:r>
-    </w:p>
-    <w:p>
-      <w:pPr>
-        <w:rPr>
-          <w:b/>
-          <w:bCs/>
-        </w:rPr>
-      </w:pPr>
-      <w:r>
-        <w:rPr>
-          <w:b/>
-          <w:bCs/>
-        </w:rPr>
-        <w:t>2.2 Gameplay Goals</w:t>
-      </w:r>
-    </w:p>
-    <w:p>
-      <w:pPr>
-        <w:numPr>
-          <w:ilvl w:val="0"/>
-          <w:numId w:val="2"/>
-        </w:numPr>
-      </w:pPr>
-      <w:r>
-        <w:rPr>
-          <w:b/>
-          <w:bCs/>
-        </w:rPr>
-        <w:t>Exploration:</w:t>
-      </w:r>
-      <w:r>
-        <w:t xml:space="preserve"> </w:t>
-      </w:r>
-      <w:r>
-        <w:t xml:space="preserve">Currently </w:t>
-      </w:r>
-      <w:r>
-        <w:t>players</w:t>
-      </w:r>
-      <w:r>
-        <w:t xml:space="preserve"> can only</w:t>
-      </w:r>
-      <w:r>
-        <w:t xml:space="preserve"> explore the world</w:t>
-      </w:r>
-      <w:r>
-        <w:t xml:space="preserve"> and fight with enemies</w:t>
-      </w:r>
-      <w:r>
-        <w:t>.</w:t>
-      </w:r>
-    </w:p>
-    <w:p>
-      <w:pPr>
-        <w:rPr>
-          <w:b/>
-          <w:bCs/>
-        </w:rPr>
-      </w:pPr>
-      <w:r>
-        <w:rPr>
-          <w:b/>
-          <w:bCs/>
-        </w:rPr>
-        <w:t>2.3 Key Features</w:t>
+      <w:pPr>
+        <w:rPr>
+          <w:b/>
+          <w:bCs/>
+        </w:rPr>
+      </w:pPr>
+      <w:r>
+        <w:rPr>
+          <w:b/>
+          <w:bCs/>
+        </w:rPr>
+        <w:t>2.</w:t>
+      </w:r>
+      <w:r>
+        <w:rPr>
+          <w:b/>
+          <w:bCs/>
+        </w:rPr>
+        <w:t>2</w:t>
+      </w:r>
+      <w:r>
+        <w:rPr>
+          <w:b/>
+          <w:bCs/>
+        </w:rPr>
+        <w:t xml:space="preserve"> Key Features</w:t>
       </w:r>
     </w:p>
     <w:p>
@@ -448,16 +377,70 @@
           <w:b/>
           <w:bCs/>
         </w:rPr>
-        <w:t>Resource Gathering:</w:t>
-      </w:r>
-      <w:r>
-        <w:t xml:space="preserve"> </w:t>
-      </w:r>
-      <w:r>
-        <w:t>Currently there’s no resource to gather, more time needed to add this feature</w:t>
-      </w:r>
-      <w:r>
-        <w:t>.</w:t>
+        <w:t>Weird</w:t>
+      </w:r>
+      <w:r>
+        <w:rPr>
+          <w:b/>
+          <w:bCs/>
+        </w:rPr>
+        <w:t xml:space="preserve"> Enemies: </w:t>
+      </w:r>
+      <w:r>
+        <w:t xml:space="preserve">Do the enemies look familiar? </w:t>
+      </w:r>
+      <w:r>
+        <w:rPr>
+          <w:noProof/>
+        </w:rPr>
+        <w:drawing>
+          <wp:inline distT="0" distB="0" distL="0" distR="0" wp14:anchorId="1A94FD50" wp14:editId="5307A5BB">
+            <wp:extent cx="1332475" cy="925286"/>
+            <wp:effectExtent l="0" t="0" r="1270" b="8255"/>
+            <wp:docPr id="1180842090" name="Picture 1"/>
+            <wp:cNvGraphicFramePr>
+              <a:graphicFrameLocks xmlns:a="http://schemas.openxmlformats.org/drawingml/2006/main" noChangeAspect="1"/>
+            </wp:cNvGraphicFramePr>
+            <a:graphic xmlns:a="http://schemas.openxmlformats.org/drawingml/2006/main">
+              <a:graphicData uri="http://schemas.openxmlformats.org/drawingml/2006/picture">
+                <pic:pic xmlns:pic="http://schemas.openxmlformats.org/drawingml/2006/picture">
+                  <pic:nvPicPr>
+                    <pic:cNvPr id="0" name="Picture 2"/>
+                    <pic:cNvPicPr>
+                      <a:picLocks noChangeAspect="1" noChangeArrowheads="1"/>
+                    </pic:cNvPicPr>
+                  </pic:nvPicPr>
+                  <pic:blipFill>
+                    <a:blip r:embed="rId7" cstate="print">
+                      <a:extLst>
+                        <a:ext uri="{28A0092B-C50C-407E-A947-70E740481C1C}">
+                          <a14:useLocalDpi xmlns:a14="http://schemas.microsoft.com/office/drawing/2010/main" val="0"/>
+                        </a:ext>
+                      </a:extLst>
+                    </a:blip>
+                    <a:srcRect/>
+                    <a:stretch>
+                      <a:fillRect/>
+                    </a:stretch>
+                  </pic:blipFill>
+                  <pic:spPr bwMode="auto">
+                    <a:xfrm>
+                      <a:off x="0" y="0"/>
+                      <a:ext cx="1333231" cy="925811"/>
+                    </a:xfrm>
+                    <a:prstGeom prst="rect">
+                      <a:avLst/>
+                    </a:prstGeom>
+                    <a:noFill/>
+                    <a:ln>
+                      <a:noFill/>
+                    </a:ln>
+                  </pic:spPr>
+                </pic:pic>
+              </a:graphicData>
+            </a:graphic>
+          </wp:inline>
+        </w:drawing>
       </w:r>
     </w:p>
     <w:p>
@@ -472,90 +455,42 @@
           <w:b/>
           <w:bCs/>
         </w:rPr>
-        <w:lastRenderedPageBreak/>
         <w:t>Building:</w:t>
       </w:r>
       <w:r>
         <w:t xml:space="preserve"> </w:t>
       </w:r>
       <w:r>
-        <w:t>The only building is a wall</w:t>
-      </w:r>
-      <w:r>
-        <w:t>.</w:t>
+        <w:t>The</w:t>
+      </w:r>
+      <w:r>
+        <w:t>re’s no building, only stairway</w:t>
+      </w:r>
+      <w:r>
+        <w:t xml:space="preserve"> </w:t>
+      </w:r>
+      <w:r>
+        <w:t>to heaven.</w:t>
       </w:r>
     </w:p>
     <w:p>
       <w:pPr>
-        <w:numPr>
-          <w:ilvl w:val="0"/>
-          <w:numId w:val="3"/>
-        </w:numPr>
-      </w:pPr>
-      <w:r>
-        <w:rPr>
-          <w:b/>
-          <w:bCs/>
-        </w:rPr>
-        <w:t>Character Progression:</w:t>
-      </w:r>
-      <w:r>
-        <w:t xml:space="preserve"> </w:t>
-      </w:r>
-      <w:r>
-        <w:t xml:space="preserve">Player won’t need any experience since the </w:t>
-      </w:r>
-      <w:r>
-        <w:t>number</w:t>
-      </w:r>
-      <w:r>
-        <w:t xml:space="preserve"> of enemies is limited and they are all of the same level</w:t>
-      </w:r>
-      <w:r>
-        <w:t>.</w:t>
+        <w:rPr>
+          <w:b/>
+          <w:bCs/>
+        </w:rPr>
+      </w:pPr>
+      <w:r>
+        <w:rPr>
+          <w:b/>
+          <w:bCs/>
+        </w:rPr>
+        <w:t>3. Gameplay</w:t>
       </w:r>
     </w:p>
     <w:p>
       <w:pPr>
-        <w:numPr>
-          <w:ilvl w:val="0"/>
-          <w:numId w:val="3"/>
-        </w:numPr>
-      </w:pPr>
-      <w:r>
-        <w:rPr>
-          <w:b/>
-          <w:bCs/>
-        </w:rPr>
-        <w:t>Multiplayer:</w:t>
-      </w:r>
-      <w:r>
-        <w:t xml:space="preserve"> </w:t>
-      </w:r>
-      <w:r>
-        <w:t>The game does not support multiplayer mode</w:t>
-      </w:r>
-      <w:r>
-        <w:t>.</w:t>
-      </w:r>
-    </w:p>
-    <w:p>
-      <w:pPr>
-        <w:rPr>
-          <w:b/>
-          <w:bCs/>
-        </w:rPr>
-      </w:pPr>
-      <w:r>
-        <w:rPr>
-          <w:b/>
-          <w:bCs/>
-        </w:rPr>
-        <w:t>3. Gameplay</w:t>
-      </w:r>
-    </w:p>
-    <w:p>
-      <w:pPr>
+        <w:ind w:left="360"/>
         <w:rPr>
           <w:b/>
           <w:bCs/>
@@ -581,6 +516,7 @@
           <w:b/>
           <w:bCs/>
         </w:rPr>
+        <w:lastRenderedPageBreak/>
         <w:t>Exploration:</w:t>
       </w:r>
       <w:r>
@@ -590,7 +526,29 @@
         <w:t xml:space="preserve"> by walking</w:t>
       </w:r>
       <w:r>
-        <w:t xml:space="preserve"> (A/S/D/W)</w:t>
+        <w:t xml:space="preserve"> (</w:t>
+      </w:r>
+      <w:r>
+        <w:rPr>
+          <w:b/>
+          <w:bCs/>
+          <w:i/>
+          <w:iCs/>
+        </w:rPr>
+        <w:t xml:space="preserve">Key </w:t>
+      </w:r>
+      <w:r>
+        <w:rPr>
+          <w:b/>
+          <w:bCs/>
+          <w:i/>
+          <w:iCs/>
+          <w:color w:val="FF0000"/>
+        </w:rPr>
+        <w:t>A/S/D/W</w:t>
+      </w:r>
+      <w:r>
+        <w:t>)</w:t>
       </w:r>
       <w:r>
         <w:t xml:space="preserve">, </w:t>
@@ -599,16 +557,41 @@
         <w:t>jumping (</w:t>
       </w:r>
       <w:r>
-        <w:t>Spacebar)</w:t>
-      </w:r>
-      <w:r>
-        <w:t xml:space="preserve"> on the floating platforms which deliver player between fixed platforms</w:t>
+        <w:rPr>
+          <w:b/>
+          <w:bCs/>
+          <w:i/>
+          <w:iCs/>
+        </w:rPr>
+        <w:t xml:space="preserve">Key </w:t>
+      </w:r>
+      <w:r>
+        <w:rPr>
+          <w:b/>
+          <w:bCs/>
+          <w:i/>
+          <w:iCs/>
+          <w:color w:val="FF0000"/>
+        </w:rPr>
+        <w:t>Spacebar</w:t>
+      </w:r>
+      <w:r>
+        <w:t>)</w:t>
+      </w:r>
+      <w:r>
+        <w:t xml:space="preserve"> on the floating platforms </w:t>
+      </w:r>
+      <w:r>
+        <w:t>that</w:t>
+      </w:r>
+      <w:r>
+        <w:t xml:space="preserve"> deliver player between fixed platforms</w:t>
       </w:r>
       <w:r>
         <w:t>.</w:t>
       </w:r>
       <w:r>
-        <w:t xml:space="preserve"> Player must first jump then press direction keys to jump higher.</w:t>
+        <w:t xml:space="preserve"> </w:t>
       </w:r>
     </w:p>
     <w:p>
@@ -629,7 +612,32 @@
         <w:t>Player can choose to fight</w:t>
       </w:r>
       <w:r>
-        <w:t>(J)</w:t>
+        <w:t xml:space="preserve"> </w:t>
+      </w:r>
+      <w:r>
+        <w:t>(</w:t>
+      </w:r>
+      <w:r>
+        <w:rPr>
+          <w:b/>
+          <w:bCs/>
+          <w:i/>
+          <w:iCs/>
+        </w:rPr>
+        <w:t xml:space="preserve">Key </w:t>
+      </w:r>
+      <w:r>
+        <w:rPr>
+          <w:b/>
+          <w:bCs/>
+          <w:i/>
+          <w:iCs/>
+          <w:color w:val="FF0000"/>
+        </w:rPr>
+        <w:t>J</w:t>
+      </w:r>
+      <w:r>
+        <w:t>)</w:t>
       </w:r>
       <w:r>
         <w:t xml:space="preserve"> with </w:t>
@@ -647,11 +655,18 @@
         <w:t>rotate and hit player but won’t do any harm to player.</w:t>
       </w:r>
       <w:r>
-        <w:t xml:space="preserve"> To fight, player must be very close to the enemy.</w:t>
+        <w:t xml:space="preserve"> To fight, player must be very close to the enemy</w:t>
+      </w:r>
+      <w:r>
+        <w:t xml:space="preserve"> and face him</w:t>
+      </w:r>
+      <w:r>
+        <w:t>.</w:t>
       </w:r>
     </w:p>
     <w:p>
       <w:pPr>
+        <w:ind w:left="360"/>
         <w:rPr>
           <w:b/>
           <w:bCs/>
@@ -676,7 +691,21 @@
           <w:b/>
           <w:bCs/>
         </w:rPr>
-        <w:t xml:space="preserve"> Challenges and Objectives</w:t>
+        <w:t xml:space="preserve"> </w:t>
+      </w:r>
+      <w:r>
+        <w:rPr>
+          <w:b/>
+          <w:bCs/>
+        </w:rPr>
+        <w:t>Behavior</w:t>
+      </w:r>
+      <w:r>
+        <w:rPr>
+          <w:b/>
+          <w:bCs/>
+        </w:rPr>
+        <w:t xml:space="preserve"> &amp; Effect</w:t>
       </w:r>
     </w:p>
     <w:p>
@@ -691,1671 +720,618 @@
           <w:b/>
           <w:bCs/>
         </w:rPr>
-        <w:t>Mission:</w:t>
+        <w:t>Move</w:t>
+      </w:r>
+      <w:r>
+        <w:rPr>
+          <w:b/>
+          <w:bCs/>
+        </w:rPr>
+        <w:t>:</w:t>
       </w:r>
       <w:r>
         <w:t xml:space="preserve"> </w:t>
       </w:r>
       <w:r>
-        <w:t>Reach the central platform and defeat the enemy</w:t>
-      </w:r>
-      <w:r>
+        <w:t>You are</w:t>
+      </w:r>
+      <w:r>
+        <w:t xml:space="preserve"> able to move in all directions, moving forward is faster than moving backward and sideward</w:t>
+      </w:r>
+      <w:r>
+        <w:t>, the acceleration will make player reach a maximal speed</w:t>
+      </w:r>
+      <w:r>
+        <w:t xml:space="preserve">; If no directional key is detected, the player will decelerate fast and stop moving. Player will not </w:t>
+      </w:r>
+      <w:r>
+        <w:rPr>
+          <w:rFonts w:hint="eastAsia"/>
+        </w:rPr>
+        <w:t>mov</w:t>
+      </w:r>
+      <w:r>
+        <w:t xml:space="preserve">e through any obstacle, neither </w:t>
+      </w:r>
+      <w:r>
+        <w:t>will</w:t>
+      </w:r>
+      <w:r>
+        <w:t xml:space="preserve"> the camera</w:t>
+      </w:r>
+      <w:r>
+        <w:rPr>
+          <w:lang w:val="en-US"/>
+        </w:rPr>
         <w:t>.</w:t>
       </w:r>
     </w:p>
     <w:p>
       <w:pPr>
-        <w:rPr>
-          <w:b/>
-          <w:bCs/>
-        </w:rPr>
-      </w:pPr>
-      <w:r>
-        <w:rPr>
-          <w:b/>
-          <w:bCs/>
-        </w:rPr>
-        <w:t>4. World Building</w:t>
+        <w:numPr>
+          <w:ilvl w:val="0"/>
+          <w:numId w:val="5"/>
+        </w:numPr>
+      </w:pPr>
+      <w:r>
+        <w:rPr>
+          <w:b/>
+          <w:bCs/>
+        </w:rPr>
+        <w:t>Jump:</w:t>
+      </w:r>
+      <w:r>
+        <w:t xml:space="preserve"> </w:t>
+      </w:r>
+      <w:r>
+        <w:t>You</w:t>
+      </w:r>
+      <w:r>
+        <w:t xml:space="preserve"> </w:t>
+      </w:r>
+      <w:r>
+        <w:t xml:space="preserve">can jump up to at most 4.5m, </w:t>
+      </w:r>
+      <w:r>
+        <w:t>it’s necessary if you want to reach as high as you can.</w:t>
       </w:r>
     </w:p>
     <w:p>
       <w:pPr>
-        <w:rPr>
-          <w:b/>
-          <w:bCs/>
-        </w:rPr>
-      </w:pPr>
-      <w:r>
-        <w:rPr>
-          <w:b/>
-          <w:bCs/>
-        </w:rPr>
-        <w:t>4.1 Terrain Generation</w:t>
+        <w:numPr>
+          <w:ilvl w:val="0"/>
+          <w:numId w:val="5"/>
+        </w:numPr>
+      </w:pPr>
+      <w:r>
+        <w:rPr>
+          <w:b/>
+          <w:bCs/>
+        </w:rPr>
+        <w:t>Attack:</w:t>
+      </w:r>
+      <w:r>
+        <w:t xml:space="preserve"> </w:t>
+      </w:r>
+      <w:r>
+        <w:t xml:space="preserve">If </w:t>
+      </w:r>
+      <w:r>
+        <w:t>you are</w:t>
+      </w:r>
+      <w:r>
+        <w:t xml:space="preserve"> close enough to the enemy and </w:t>
+      </w:r>
+      <w:r>
+        <w:t xml:space="preserve">he is in your field of view, you </w:t>
+      </w:r>
+      <w:r>
+        <w:t xml:space="preserve">might </w:t>
+      </w:r>
+      <w:r>
+        <w:t>want</w:t>
+      </w:r>
+      <w:r>
+        <w:t xml:space="preserve"> to</w:t>
+      </w:r>
+      <w:r>
+        <w:t xml:space="preserve"> fight</w:t>
+      </w:r>
+      <w:r>
+        <w:t xml:space="preserve"> with enemy, your punch will make him </w:t>
+      </w:r>
+      <w:r>
+        <w:rPr>
+          <w:b/>
+          <w:bCs/>
+          <w:i/>
+          <w:iCs/>
+          <w:color w:val="FF0000"/>
+          <w:u w:val="single"/>
+        </w:rPr>
+        <w:t>bleed</w:t>
+      </w:r>
+      <w:r>
+        <w:t xml:space="preserve">, three punches </w:t>
+      </w:r>
+      <w:r>
+        <w:t xml:space="preserve">will defeat your enemy and make him </w:t>
+      </w:r>
+      <w:r>
+        <w:rPr>
+          <w:b/>
+          <w:bCs/>
+          <w:i/>
+          <w:iCs/>
+          <w:color w:val="FF0000"/>
+          <w:u w:val="single"/>
+        </w:rPr>
+        <w:t>explode</w:t>
+      </w:r>
+      <w:r>
+        <w:t xml:space="preserve">, also, you will </w:t>
+      </w:r>
+      <w:r>
+        <w:t xml:space="preserve">feel that the camera is </w:t>
+      </w:r>
+      <w:r>
+        <w:rPr>
+          <w:b/>
+          <w:bCs/>
+          <w:i/>
+          <w:iCs/>
+          <w:color w:val="FF0000"/>
+          <w:u w:val="single"/>
+        </w:rPr>
+        <w:t>shaking</w:t>
+      </w:r>
+      <w:r>
+        <w:t>.</w:t>
       </w:r>
     </w:p>
     <w:p>
       <w:pPr>
-        <w:rPr>
-          <w:strike/>
-          <w:lang w:val="en-US"/>
-        </w:rPr>
-      </w:pPr>
-      <w:r>
-        <w:rPr>
-          <w:strike/>
-        </w:rPr>
-        <w:t>The game features procedurally generated terrain with realistic geological features, ensuring that no two worlds are the same. Terrain includes mountains, valleys, caves, rivers, and more.</w:t>
+        <w:numPr>
+          <w:ilvl w:val="0"/>
+          <w:numId w:val="5"/>
+        </w:numPr>
+      </w:pPr>
+      <w:r>
+        <w:rPr>
+          <w:b/>
+          <w:bCs/>
+        </w:rPr>
+        <w:t>Hit:</w:t>
+      </w:r>
+      <w:r>
+        <w:t xml:space="preserve"> </w:t>
+      </w:r>
+      <w:r>
+        <w:t xml:space="preserve">When </w:t>
+      </w:r>
+      <w:r>
+        <w:t>you</w:t>
+      </w:r>
+      <w:r>
+        <w:t xml:space="preserve"> attack </w:t>
+      </w:r>
+      <w:r>
+        <w:t>your</w:t>
+      </w:r>
+      <w:r>
+        <w:t xml:space="preserve"> enemy, </w:t>
+      </w:r>
+      <w:r>
+        <w:t>you will get</w:t>
+      </w:r>
+      <w:r>
+        <w:t xml:space="preserve"> h</w:t>
+      </w:r>
+      <w:r>
+        <w:t>ur</w:t>
+      </w:r>
+      <w:r>
+        <w:t>t by the enemy</w:t>
+      </w:r>
+      <w:r>
+        <w:t xml:space="preserve"> as well</w:t>
+      </w:r>
+      <w:r>
+        <w:t xml:space="preserve">, </w:t>
+      </w:r>
+      <w:r>
+        <w:t xml:space="preserve">which means you will </w:t>
+      </w:r>
+      <w:r>
+        <w:rPr>
+          <w:b/>
+          <w:bCs/>
+          <w:i/>
+          <w:iCs/>
+          <w:color w:val="FF0000"/>
+          <w:u w:val="single"/>
+        </w:rPr>
+        <w:t>bleed</w:t>
+      </w:r>
+      <w:r>
+        <w:rPr>
+          <w:color w:val="FF0000"/>
+        </w:rPr>
+        <w:t xml:space="preserve"> </w:t>
+      </w:r>
+      <w:r>
+        <w:t xml:space="preserve">and </w:t>
+      </w:r>
+      <w:r>
+        <w:rPr>
+          <w:b/>
+          <w:bCs/>
+          <w:i/>
+          <w:iCs/>
+          <w:color w:val="FF0000"/>
+          <w:u w:val="single"/>
+        </w:rPr>
+        <w:t>stun</w:t>
+      </w:r>
+      <w:r>
+        <w:t xml:space="preserve"> if you get too many hits.</w:t>
       </w:r>
     </w:p>
     <w:p>
       <w:pPr>
-        <w:rPr>
-          <w:b/>
-          <w:bCs/>
-        </w:rPr>
-      </w:pPr>
-      <w:r>
-        <w:rPr>
-          <w:b/>
-          <w:bCs/>
-        </w:rPr>
-        <w:t>4.2 Biomes</w:t>
+        <w:numPr>
+          <w:ilvl w:val="0"/>
+          <w:numId w:val="5"/>
+        </w:numPr>
+      </w:pPr>
+      <w:r>
+        <w:rPr>
+          <w:b/>
+          <w:bCs/>
+        </w:rPr>
+        <w:t>Fall:</w:t>
+      </w:r>
+      <w:r>
+        <w:t xml:space="preserve"> </w:t>
+      </w:r>
+      <w:r>
+        <w:t xml:space="preserve">The stairways that floating in the sky is not spacial, if you don’t pay attention, you will fall from high, it won’t hurt you, but you will </w:t>
+      </w:r>
+      <w:r>
+        <w:rPr>
+          <w:b/>
+          <w:bCs/>
+          <w:i/>
+          <w:iCs/>
+          <w:color w:val="FF0000"/>
+          <w:u w:val="single"/>
+        </w:rPr>
+        <w:t>stun</w:t>
+      </w:r>
+      <w:r>
+        <w:t xml:space="preserve"> and </w:t>
+      </w:r>
+      <w:r>
+        <w:t>re-climb from the beginning.</w:t>
       </w:r>
     </w:p>
     <w:p>
       <w:pPr>
-        <w:rPr>
-          <w:strike/>
-        </w:rPr>
-      </w:pPr>
-      <w:r>
-        <w:rPr>
-          <w:strike/>
-        </w:rPr>
-        <w:t>Diverse biomes include forests, deserts, snowy tundras, and tropical islands, each with unique flora and fauna.</w:t>
+        <w:numPr>
+          <w:ilvl w:val="0"/>
+          <w:numId w:val="5"/>
+        </w:numPr>
+      </w:pPr>
+      <w:r>
+        <w:rPr>
+          <w:b/>
+          <w:bCs/>
+        </w:rPr>
+        <w:t>Victory:</w:t>
+      </w:r>
+      <w:r>
+        <w:t xml:space="preserve"> Once you defeat your enemy, </w:t>
+      </w:r>
+      <w:r>
+        <w:t xml:space="preserve">a </w:t>
+      </w:r>
+      <w:r>
+        <w:rPr>
+          <w:b/>
+          <w:bCs/>
+          <w:i/>
+          <w:iCs/>
+          <w:color w:val="FF0000"/>
+          <w:u w:val="single"/>
+        </w:rPr>
+        <w:t xml:space="preserve">clip of </w:t>
+      </w:r>
+      <w:r>
+        <w:rPr>
+          <w:b/>
+          <w:bCs/>
+          <w:i/>
+          <w:iCs/>
+          <w:color w:val="FF0000"/>
+          <w:u w:val="single"/>
+        </w:rPr>
+        <w:t>triumph music</w:t>
+      </w:r>
+      <w:r>
+        <w:t xml:space="preserve"> will play and you will </w:t>
+      </w:r>
+      <w:r>
+        <w:rPr>
+          <w:b/>
+          <w:bCs/>
+          <w:i/>
+          <w:iCs/>
+          <w:color w:val="FF0000"/>
+          <w:u w:val="single"/>
+        </w:rPr>
+        <w:t>cheer</w:t>
+      </w:r>
+      <w:r>
+        <w:t xml:space="preserve"> for the victory</w:t>
+      </w:r>
+      <w:r>
+        <w:t>.</w:t>
+      </w:r>
+    </w:p>
+    <w:p>
+      <w:pPr>
+        <w:ind w:left="360"/>
+        <w:rPr>
+          <w:b/>
+          <w:bCs/>
+        </w:rPr>
+      </w:pPr>
+      <w:r>
+        <w:rPr>
+          <w:b/>
+          <w:bCs/>
+        </w:rPr>
+        <w:t xml:space="preserve">3.4 </w:t>
+      </w:r>
+      <w:r>
+        <w:rPr>
+          <w:b/>
+          <w:bCs/>
+        </w:rPr>
+        <w:t xml:space="preserve">Game </w:t>
+      </w:r>
+      <w:r>
+        <w:rPr>
+          <w:b/>
+          <w:bCs/>
+        </w:rPr>
+        <w:t>Controlling</w:t>
+      </w:r>
+    </w:p>
+    <w:p>
+      <w:pPr>
+        <w:numPr>
+          <w:ilvl w:val="0"/>
+          <w:numId w:val="5"/>
+        </w:numPr>
+      </w:pPr>
+      <w:r>
+        <w:rPr>
+          <w:b/>
+          <w:bCs/>
+        </w:rPr>
+        <w:t>Game State</w:t>
+      </w:r>
+      <w:r>
+        <w:rPr>
+          <w:b/>
+          <w:bCs/>
+        </w:rPr>
+        <w:t>:</w:t>
+      </w:r>
+      <w:r>
+        <w:t xml:space="preserve"> </w:t>
+      </w:r>
+      <w:r>
+        <w:t>Press (not hold) ‘</w:t>
+      </w:r>
+      <w:r>
+        <w:rPr>
+          <w:b/>
+          <w:bCs/>
+          <w:i/>
+          <w:iCs/>
+          <w:color w:val="FF0000"/>
+          <w:u w:val="single"/>
+        </w:rPr>
+        <w:t>G</w:t>
+      </w:r>
+      <w:r>
+        <w:t>’ to enter gameplay state</w:t>
+      </w:r>
+      <w:r>
+        <w:t>, press ‘C’ to enter timeline cutscene state;</w:t>
+      </w:r>
+    </w:p>
+    <w:p>
+      <w:pPr>
+        <w:numPr>
+          <w:ilvl w:val="0"/>
+          <w:numId w:val="5"/>
+        </w:numPr>
+      </w:pPr>
+      <w:r>
+        <w:rPr>
+          <w:b/>
+          <w:bCs/>
+        </w:rPr>
+        <w:t>Game Level:</w:t>
+      </w:r>
+      <w:r>
+        <w:t xml:space="preserve"> For test purpose, two empty scenes are added, all top level game objects except for the wall are set to “Don’t Destroy On Load"</w:t>
+      </w:r>
+      <w:r>
+        <w:t xml:space="preserve"> attribute to test if they can be brought to next level, to switch to level 2 and level 3, p</w:t>
+      </w:r>
+      <w:r>
+        <w:t>ress ‘</w:t>
+      </w:r>
+      <w:r>
+        <w:rPr>
+          <w:b/>
+          <w:bCs/>
+          <w:i/>
+          <w:iCs/>
+          <w:color w:val="FF0000"/>
+          <w:u w:val="single"/>
+        </w:rPr>
+        <w:t>N</w:t>
+      </w:r>
+      <w:r>
+        <w:t>’ or ‘</w:t>
+      </w:r>
+      <w:r>
+        <w:rPr>
+          <w:b/>
+          <w:bCs/>
+          <w:i/>
+          <w:iCs/>
+          <w:color w:val="FF0000"/>
+          <w:u w:val="single"/>
+        </w:rPr>
+        <w:t>M</w:t>
+      </w:r>
+      <w:r>
+        <w:rPr>
+          <w:b/>
+          <w:bCs/>
+          <w:u w:val="single"/>
+        </w:rPr>
+        <w:t>’</w:t>
+      </w:r>
+      <w:r>
+        <w:rPr>
+          <w:i/>
+          <w:iCs/>
+        </w:rPr>
+        <w:t>,</w:t>
+      </w:r>
+      <w:r>
+        <w:t xml:space="preserve"> </w:t>
+      </w:r>
+      <w:r>
+        <w:t xml:space="preserve">the difference between N and M is, N is defined in </w:t>
+      </w:r>
+      <w:r>
+        <w:t xml:space="preserve">the SwitchSceneState </w:t>
+      </w:r>
+      <w:r>
+        <w:t>and</w:t>
+      </w:r>
+      <w:r>
+        <w:t xml:space="preserve"> M is defined in GUI</w:t>
+      </w:r>
+      <w:r>
+        <w:t xml:space="preserve">. </w:t>
+      </w:r>
+    </w:p>
+    <w:p>
+      <w:pPr>
+        <w:ind w:left="360"/>
+        <w:rPr>
+          <w:b/>
+          <w:bCs/>
+        </w:rPr>
+      </w:pPr>
+      <w:r>
+        <w:rPr>
+          <w:b/>
+          <w:bCs/>
+        </w:rPr>
+        <w:t>3.5 Cut Scene and Timeline</w:t>
+      </w:r>
+    </w:p>
+    <w:p>
+      <w:pPr>
+        <w:numPr>
+          <w:ilvl w:val="0"/>
+          <w:numId w:val="5"/>
+        </w:numPr>
+      </w:pPr>
+      <w:r>
+        <w:rPr>
+          <w:b/>
+          <w:bCs/>
+        </w:rPr>
+        <w:t>Intro</w:t>
+      </w:r>
+      <w:r>
+        <w:rPr>
+          <w:b/>
+          <w:bCs/>
+        </w:rPr>
+        <w:t>ducing cut scene</w:t>
+      </w:r>
+      <w:r>
+        <w:rPr>
+          <w:b/>
+          <w:bCs/>
+        </w:rPr>
+        <w:t>:</w:t>
+      </w:r>
+      <w:r>
+        <w:t xml:space="preserve"> </w:t>
+      </w:r>
+      <w:r>
+        <w:t xml:space="preserve">At the beginning of the game, </w:t>
+      </w:r>
+      <w:r>
+        <w:t>you will first watch a cut scene that introduce the whole level to you</w:t>
+      </w:r>
+      <w:r>
+        <w:t>.</w:t>
+      </w:r>
+    </w:p>
+    <w:p>
+      <w:pPr>
+        <w:numPr>
+          <w:ilvl w:val="0"/>
+          <w:numId w:val="5"/>
+        </w:numPr>
+      </w:pPr>
+      <w:r>
+        <w:rPr>
+          <w:b/>
+          <w:bCs/>
+        </w:rPr>
+        <w:t>Timeline:</w:t>
+      </w:r>
+      <w:r>
+        <w:t xml:space="preserve"> a simple and short clip of animation produced by timeline.</w:t>
       </w:r>
     </w:p>
     <w:p/>
+    <w:p/>
+    <w:p/>
     <w:p>
-      <w:pPr>
-        <w:rPr>
-          <w:b/>
-          <w:bCs/>
-        </w:rPr>
-      </w:pPr>
-      <w:r>
-        <w:rPr>
-          <w:b/>
-          <w:bCs/>
-        </w:rPr>
-        <w:t>4.3 Resource Gathering</w:t>
+      <w:r>
+        <w:lastRenderedPageBreak/>
+        <w:t>Known Issues:</w:t>
       </w:r>
     </w:p>
     <w:p>
-      <w:pPr>
-        <w:rPr>
-          <w:strike/>
-        </w:rPr>
-      </w:pPr>
-      <w:r>
-        <w:rPr>
-          <w:strike/>
-        </w:rPr>
-        <w:t>Players can find resources specific to each biome, such as ores, plants, and wildlife. These resources are used for crafting and building.</w:t>
-      </w:r>
-    </w:p>
-    <w:p>
-      <w:pPr>
-        <w:rPr>
-          <w:b/>
-          <w:bCs/>
-        </w:rPr>
-      </w:pPr>
-      <w:r>
-        <w:rPr>
-          <w:b/>
-          <w:bCs/>
-        </w:rPr>
-        <w:t>5. Crafting and Building</w:t>
-      </w:r>
-    </w:p>
-    <w:p>
-      <w:pPr>
-        <w:rPr>
-          <w:b/>
-          <w:bCs/>
-        </w:rPr>
-      </w:pPr>
-      <w:r>
-        <w:rPr>
-          <w:b/>
-          <w:bCs/>
-        </w:rPr>
-        <w:t>5.1 Crafting System</w:t>
-      </w:r>
-    </w:p>
-    <w:p>
-      <w:pPr>
-        <w:rPr>
-          <w:strike/>
-        </w:rPr>
-      </w:pPr>
-      <w:r>
-        <w:rPr>
-          <w:strike/>
-        </w:rPr>
-        <w:t>A deep crafting system allows players to combine resources to create weapons, tools, clothing, and decorative items. Recipes are discoverable through exploration.</w:t>
-      </w:r>
-    </w:p>
-    <w:p>
-      <w:pPr>
-        <w:rPr>
-          <w:b/>
-          <w:bCs/>
-        </w:rPr>
-      </w:pPr>
-      <w:r>
-        <w:rPr>
-          <w:b/>
-          <w:bCs/>
-        </w:rPr>
-        <w:t>5.2 Building System</w:t>
-      </w:r>
-    </w:p>
-    <w:p>
-      <w:pPr>
-        <w:rPr>
-          <w:strike/>
-        </w:rPr>
-      </w:pPr>
-      <w:r>
-        <w:rPr>
-          <w:strike/>
-        </w:rPr>
-        <w:t>An intuitive building system enables players to construct structures, decorate interiors, and modify the terrain. A variety of building materials and styles are available.</w:t>
-      </w:r>
-    </w:p>
-    <w:p>
-      <w:pPr>
-        <w:rPr>
-          <w:b/>
-          <w:bCs/>
-        </w:rPr>
-      </w:pPr>
-      <w:r>
-        <w:rPr>
-          <w:b/>
-          <w:bCs/>
-        </w:rPr>
-        <w:t>6. Character Progression</w:t>
-      </w:r>
-    </w:p>
-    <w:p>
-      <w:pPr>
-        <w:rPr>
-          <w:b/>
-          <w:bCs/>
-        </w:rPr>
-      </w:pPr>
-      <w:r>
-        <w:rPr>
-          <w:b/>
-          <w:bCs/>
-        </w:rPr>
-        <w:lastRenderedPageBreak/>
-        <w:t>6.1 Character Customization</w:t>
-      </w:r>
-    </w:p>
-    <w:p>
-      <w:pPr>
-        <w:rPr>
-          <w:strike/>
-        </w:rPr>
-      </w:pPr>
-      <w:r>
-        <w:rPr>
-          <w:strike/>
-        </w:rPr>
-        <w:t>Players can customize their characters' appearance, clothing, and accessories, allowing for unique avatars.</w:t>
-      </w:r>
-    </w:p>
-    <w:p>
-      <w:pPr>
-        <w:rPr>
-          <w:b/>
-          <w:bCs/>
-        </w:rPr>
-      </w:pPr>
-      <w:r>
-        <w:rPr>
-          <w:b/>
-          <w:bCs/>
-        </w:rPr>
-        <w:t>6.2 Skill Trees</w:t>
-      </w:r>
-    </w:p>
-    <w:p>
-      <w:pPr>
-        <w:rPr>
-          <w:strike/>
-        </w:rPr>
-      </w:pPr>
-      <w:r>
-        <w:rPr>
-          <w:strike/>
-        </w:rPr>
-        <w:t>Skill trees offer character specialization, allowing players to focus on combat, crafting, farming, or other areas of expertise.</w:t>
-      </w:r>
-    </w:p>
-    <w:p>
-      <w:pPr>
-        <w:rPr>
-          <w:b/>
-          <w:bCs/>
-        </w:rPr>
-      </w:pPr>
-      <w:r>
-        <w:rPr>
-          <w:b/>
-          <w:bCs/>
-        </w:rPr>
-        <w:t>6.3 Exploration and Discovery</w:t>
-      </w:r>
-    </w:p>
-    <w:p>
-      <w:pPr>
-        <w:rPr>
-          <w:strike/>
-        </w:rPr>
-      </w:pPr>
-      <w:r>
-        <w:rPr>
-          <w:strike/>
-        </w:rPr>
-        <w:t>Exploring the world and uncovering hidden locations and lore contribute to character progression.</w:t>
-      </w:r>
-    </w:p>
-    <w:p>
-      <w:pPr>
-        <w:rPr>
-          <w:b/>
-          <w:bCs/>
-        </w:rPr>
-      </w:pPr>
-      <w:r>
-        <w:rPr>
-          <w:b/>
-          <w:bCs/>
-        </w:rPr>
-        <w:t>7. Multiplayer and Social Features</w:t>
-      </w:r>
-    </w:p>
-    <w:p>
-      <w:pPr>
-        <w:rPr>
-          <w:b/>
-          <w:bCs/>
-        </w:rPr>
-      </w:pPr>
-      <w:r>
-        <w:rPr>
-          <w:b/>
-          <w:bCs/>
-        </w:rPr>
-        <w:t>7.1 Multiplayer Modes</w:t>
-      </w:r>
-    </w:p>
-    <w:p>
-      <w:pPr>
-        <w:rPr>
-          <w:strike/>
-        </w:rPr>
-      </w:pPr>
-      <w:r>
-        <w:rPr>
-          <w:strike/>
-        </w:rPr>
-        <w:t>Co-op Building: Collaborate with friends on building projects.</w:t>
-      </w:r>
-    </w:p>
-    <w:p>
-      <w:pPr>
-        <w:rPr>
-          <w:strike/>
-        </w:rPr>
-      </w:pPr>
-      <w:r>
-        <w:rPr>
-          <w:strike/>
-        </w:rPr>
-        <w:t>PvP Arenas: Engage in player-vs-player combat arenas.</w:t>
-      </w:r>
-    </w:p>
-    <w:p>
-      <w:pPr>
-        <w:rPr>
-          <w:strike/>
-        </w:rPr>
-      </w:pPr>
-      <w:r>
-        <w:rPr>
-          <w:strike/>
-        </w:rPr>
-        <w:t>Player-Run Servers: Host and customize private or public game worlds.</w:t>
-      </w:r>
-    </w:p>
-    <w:p>
-      <w:pPr>
-        <w:rPr>
-          <w:b/>
-          <w:bCs/>
-        </w:rPr>
-      </w:pPr>
-      <w:r>
-        <w:rPr>
-          <w:b/>
-          <w:bCs/>
-        </w:rPr>
-        <w:t>7.2 Trading and Economy</w:t>
-      </w:r>
-    </w:p>
-    <w:p>
-      <w:pPr>
-        <w:rPr>
-          <w:strike/>
-        </w:rPr>
-      </w:pPr>
-      <w:r>
-        <w:rPr>
-          <w:strike/>
-        </w:rPr>
-        <w:t>A player-driven economy allows for trading resources, items, and structures. In-game currency can be used for transactions.</w:t>
+      <w:r>
+        <w:t>Unity accidentally destroyed the main character asset and some settings</w:t>
+      </w:r>
+      <w:r>
+        <w:t xml:space="preserve"> and scripts</w:t>
+      </w:r>
+      <w:r>
+        <w:t>, so I replaced a lot of scripts including CharacterControllerStateMachine and CameraController and other important scripts, that’s why the main character moves very weird and I still have no time to debug and fix this problem.</w:t>
       </w:r>
     </w:p>
     <w:p/>
-    <w:p>
-      <w:pPr>
-        <w:rPr>
-          <w:b/>
-          <w:bCs/>
-        </w:rPr>
-      </w:pPr>
-      <w:r>
-        <w:rPr>
-          <w:b/>
-          <w:bCs/>
-        </w:rPr>
-        <w:t>7.3 Community Building</w:t>
-      </w:r>
-    </w:p>
-    <w:p>
-      <w:pPr>
-        <w:rPr>
-          <w:strike/>
-        </w:rPr>
-      </w:pPr>
-      <w:r>
-        <w:rPr>
-          <w:strike/>
-        </w:rPr>
-        <w:t>Players can form clans, build communal structures, and participate in large-scale events and competitions.</w:t>
-      </w:r>
-    </w:p>
-    <w:p>
-      <w:pPr>
-        <w:rPr>
-          <w:b/>
-          <w:bCs/>
-        </w:rPr>
-      </w:pPr>
-      <w:r>
-        <w:rPr>
-          <w:b/>
-          <w:bCs/>
-        </w:rPr>
-        <w:t>8. Art and Audio</w:t>
-      </w:r>
-    </w:p>
-    <w:p>
-      <w:pPr>
-        <w:rPr>
-          <w:b/>
-          <w:bCs/>
-        </w:rPr>
-      </w:pPr>
-      <w:r>
-        <w:rPr>
-          <w:b/>
-          <w:bCs/>
-        </w:rPr>
-        <w:t>8.1 Visual Style</w:t>
-      </w:r>
-    </w:p>
-    <w:p>
-      <w:pPr>
-        <w:rPr>
-          <w:strike/>
-        </w:rPr>
-      </w:pPr>
-      <w:r>
-        <w:rPr>
-          <w:strike/>
-        </w:rPr>
-        <w:t>"</w:t>
-      </w:r>
-      <w:r>
-        <w:rPr>
-          <w:strike/>
-        </w:rPr>
-        <w:t>High and Dry</w:t>
-      </w:r>
-      <w:r>
-        <w:rPr>
-          <w:strike/>
-        </w:rPr>
-        <w:t>" features a vibrant and immersive visual style, with realistic environmental details and stunning landscapes.</w:t>
-      </w:r>
-    </w:p>
-    <w:p>
-      <w:pPr>
-        <w:rPr>
-          <w:b/>
-          <w:bCs/>
-        </w:rPr>
-      </w:pPr>
-      <w:r>
-        <w:rPr>
-          <w:b/>
-          <w:bCs/>
-        </w:rPr>
-        <w:t>8.2 Sound Design</w:t>
-      </w:r>
-    </w:p>
-    <w:p>
-      <w:pPr>
-        <w:rPr>
-          <w:strike/>
-        </w:rPr>
-      </w:pPr>
-      <w:r>
-        <w:rPr>
-          <w:strike/>
-        </w:rPr>
-        <w:t>Immersive soundscapes bring the game world to life, with ambient sounds varying by biome and dynamic audio cues enhancing the player's experience.</w:t>
-      </w:r>
-    </w:p>
     <w:p/>
-    <w:p>
-      <w:pPr>
-        <w:rPr>
-          <w:b/>
-          <w:bCs/>
-        </w:rPr>
-      </w:pPr>
-      <w:r>
-        <w:rPr>
-          <w:b/>
-          <w:bCs/>
-        </w:rPr>
-        <w:t>9. Technical Details</w:t>
-      </w:r>
-    </w:p>
-    <w:p>
-      <w:pPr>
-        <w:rPr>
-          <w:b/>
-          <w:bCs/>
-        </w:rPr>
-      </w:pPr>
-      <w:r>
-        <w:rPr>
-          <w:b/>
-          <w:bCs/>
-        </w:rPr>
-        <w:t>9.1 Platforms and Engine</w:t>
-      </w:r>
-    </w:p>
-    <w:p>
-      <w:r>
-        <w:t>Platforms: Windows</w:t>
-      </w:r>
-      <w:r>
-        <w:t xml:space="preserve"> 10 or above</w:t>
-      </w:r>
-    </w:p>
-    <w:p>
-      <w:r>
-        <w:lastRenderedPageBreak/>
-        <w:t>Game Engine: Unity</w:t>
-      </w:r>
-    </w:p>
-    <w:p>
-      <w:pPr>
-        <w:rPr>
-          <w:b/>
-          <w:bCs/>
-        </w:rPr>
-      </w:pPr>
-      <w:r>
-        <w:rPr>
-          <w:b/>
-          <w:bCs/>
-        </w:rPr>
-        <w:t>5</w:t>
-      </w:r>
-      <w:r>
-        <w:rPr>
-          <w:b/>
-          <w:bCs/>
-        </w:rPr>
-        <w:t>.2 System Requirements</w:t>
-      </w:r>
-    </w:p>
-    <w:p>
-      <w:pPr>
-        <w:rPr>
-          <w:lang w:val="en-US"/>
-        </w:rPr>
-      </w:pPr>
-      <w:r>
-        <w:t xml:space="preserve">Suggested requirements: Windows10, 32Gb memory, 3Ghz CPU, 100Mb free disk. </w:t>
-      </w:r>
-    </w:p>
-    <w:p>
-      <w:pPr>
-        <w:rPr>
-          <w:b/>
-          <w:bCs/>
-        </w:rPr>
-      </w:pPr>
-      <w:r>
-        <w:rPr>
-          <w:b/>
-          <w:bCs/>
-        </w:rPr>
-        <w:t>10. Monetization</w:t>
-      </w:r>
-    </w:p>
-    <w:p>
-      <w:pPr>
-        <w:rPr>
-          <w:b/>
-          <w:bCs/>
-        </w:rPr>
-      </w:pPr>
-      <w:r>
-        <w:rPr>
-          <w:b/>
-          <w:bCs/>
-        </w:rPr>
-        <w:t>10.1 In-Game Purchases</w:t>
-      </w:r>
-    </w:p>
-    <w:p>
-      <w:pPr>
-        <w:pStyle w:val="ListParagraph"/>
-        <w:numPr>
-          <w:ilvl w:val="0"/>
-          <w:numId w:val="16"/>
-        </w:numPr>
-        <w:rPr>
-          <w:strike/>
-        </w:rPr>
-      </w:pPr>
-      <w:r>
-        <w:rPr>
-          <w:b/>
-          <w:bCs/>
-          <w:strike/>
-        </w:rPr>
-        <w:t>Cosmetic Items:</w:t>
-      </w:r>
-      <w:r>
-        <w:rPr>
-          <w:strike/>
-        </w:rPr>
-        <w:t xml:space="preserve"> Skins, outfits, and decorative items.</w:t>
-      </w:r>
-    </w:p>
-    <w:p>
-      <w:pPr>
-        <w:pStyle w:val="ListParagraph"/>
-        <w:numPr>
-          <w:ilvl w:val="0"/>
-          <w:numId w:val="16"/>
-        </w:numPr>
-        <w:rPr>
-          <w:strike/>
-        </w:rPr>
-      </w:pPr>
-      <w:r>
-        <w:rPr>
-          <w:b/>
-          <w:bCs/>
-          <w:strike/>
-        </w:rPr>
-        <w:t>Resource Boosts:</w:t>
-      </w:r>
-      <w:r>
-        <w:rPr>
-          <w:strike/>
-        </w:rPr>
-        <w:t xml:space="preserve"> Accelerate resource gathering temporarily.</w:t>
-      </w:r>
-    </w:p>
-    <w:p>
-      <w:pPr>
-        <w:pStyle w:val="ListParagraph"/>
-        <w:numPr>
-          <w:ilvl w:val="0"/>
-          <w:numId w:val="16"/>
-        </w:numPr>
-        <w:rPr>
-          <w:strike/>
-        </w:rPr>
-      </w:pPr>
-      <w:r>
-        <w:rPr>
-          <w:b/>
-          <w:bCs/>
-          <w:strike/>
-        </w:rPr>
-        <w:t>DLC Expansions:</w:t>
-      </w:r>
-      <w:r>
-        <w:rPr>
-          <w:strike/>
-        </w:rPr>
-        <w:t xml:space="preserve"> Additional biomes, story content, and features.</w:t>
-      </w:r>
-    </w:p>
-    <w:p>
-      <w:pPr>
-        <w:rPr>
-          <w:b/>
-          <w:bCs/>
-        </w:rPr>
-      </w:pPr>
-      <w:r>
-        <w:rPr>
-          <w:b/>
-          <w:bCs/>
-        </w:rPr>
-        <w:t>10.2 Advertising</w:t>
-      </w:r>
-    </w:p>
-    <w:p>
-      <w:pPr>
-        <w:rPr>
-          <w:strike/>
-        </w:rPr>
-      </w:pPr>
-      <w:r>
-        <w:rPr>
-          <w:strike/>
-        </w:rPr>
-        <w:t>The game may feature non-intrusive in-game advertising, such as billboards or sponsored events, to support free-to-play versions on mobile platforms.</w:t>
-      </w:r>
-    </w:p>
-    <w:p>
-      <w:pPr>
-        <w:rPr>
-          <w:b/>
-          <w:bCs/>
-        </w:rPr>
-      </w:pPr>
-      <w:r>
-        <w:rPr>
-          <w:b/>
-          <w:bCs/>
-        </w:rPr>
-        <w:t>11. Marketing and Distribution</w:t>
-      </w:r>
-    </w:p>
-    <w:p>
-      <w:pPr>
-        <w:rPr>
-          <w:b/>
-          <w:bCs/>
-        </w:rPr>
-      </w:pPr>
-      <w:r>
-        <w:rPr>
-          <w:b/>
-          <w:bCs/>
-        </w:rPr>
-        <w:t>11.1 Marketing Strategy</w:t>
-      </w:r>
-    </w:p>
-    <w:p>
-      <w:pPr>
-        <w:numPr>
-          <w:ilvl w:val="0"/>
-          <w:numId w:val="9"/>
-        </w:numPr>
-        <w:rPr>
-          <w:strike/>
-        </w:rPr>
-      </w:pPr>
-      <w:r>
-        <w:rPr>
-          <w:b/>
-          <w:bCs/>
-          <w:strike/>
-        </w:rPr>
-        <w:t>Teasers and Trailers:</w:t>
-      </w:r>
-      <w:r>
-        <w:rPr>
-          <w:strike/>
-        </w:rPr>
-        <w:t xml:space="preserve"> Release captivating trailers and teasers to generate hype.</w:t>
-      </w:r>
-    </w:p>
-    <w:p>
-      <w:pPr>
-        <w:numPr>
-          <w:ilvl w:val="0"/>
-          <w:numId w:val="9"/>
-        </w:numPr>
-        <w:rPr>
-          <w:strike/>
-        </w:rPr>
-      </w:pPr>
-      <w:r>
-        <w:rPr>
-          <w:b/>
-          <w:bCs/>
-          <w:strike/>
-        </w:rPr>
-        <w:t>Social Media:</w:t>
-      </w:r>
-      <w:r>
-        <w:rPr>
-          <w:strike/>
-        </w:rPr>
-        <w:t xml:space="preserve"> Engage with the community through platforms like Twitter, Instagram, and YouTube.</w:t>
-      </w:r>
-    </w:p>
-    <w:p>
-      <w:pPr>
-        <w:numPr>
-          <w:ilvl w:val="0"/>
-          <w:numId w:val="9"/>
-        </w:numPr>
-        <w:rPr>
-          <w:strike/>
-        </w:rPr>
-      </w:pPr>
-      <w:r>
-        <w:rPr>
-          <w:b/>
-          <w:bCs/>
-          <w:strike/>
-        </w:rPr>
-        <w:t>Live Events:</w:t>
-      </w:r>
-      <w:r>
-        <w:rPr>
-          <w:strike/>
-        </w:rPr>
-        <w:t xml:space="preserve"> Host live streams, Q&amp;A sessions, and community events.</w:t>
-      </w:r>
-    </w:p>
-    <w:p>
-      <w:pPr>
-        <w:numPr>
-          <w:ilvl w:val="0"/>
-          <w:numId w:val="9"/>
-        </w:numPr>
-        <w:rPr>
-          <w:strike/>
-        </w:rPr>
-      </w:pPr>
-      <w:r>
-        <w:rPr>
-          <w:b/>
-          <w:bCs/>
-          <w:strike/>
-        </w:rPr>
-        <w:t>Early Access:</w:t>
-      </w:r>
-      <w:r>
-        <w:rPr>
-          <w:strike/>
-        </w:rPr>
-        <w:t xml:space="preserve"> Provide early access to build anticipation and gather player feedback.</w:t>
-      </w:r>
-    </w:p>
-    <w:p>
-      <w:pPr>
-        <w:rPr>
-          <w:b/>
-          <w:bCs/>
-        </w:rPr>
-      </w:pPr>
-      <w:r>
-        <w:rPr>
-          <w:b/>
-          <w:bCs/>
-        </w:rPr>
-        <w:t>11.2 Distribution Platforms</w:t>
-      </w:r>
-    </w:p>
-    <w:p>
-      <w:pPr>
-        <w:numPr>
-          <w:ilvl w:val="0"/>
-          <w:numId w:val="10"/>
-        </w:numPr>
-      </w:pPr>
-      <w:r>
-        <w:rPr>
-          <w:b/>
-          <w:bCs/>
-        </w:rPr>
-        <w:t>Steam, Epic Games Store:</w:t>
-      </w:r>
-      <w:r>
-        <w:t xml:space="preserve"> PC distribution platforms.</w:t>
-      </w:r>
-    </w:p>
-    <w:p>
-      <w:pPr>
-        <w:numPr>
-          <w:ilvl w:val="0"/>
-          <w:numId w:val="10"/>
-        </w:numPr>
-        <w:rPr>
-          <w:strike/>
-        </w:rPr>
-      </w:pPr>
-      <w:r>
-        <w:rPr>
-          <w:b/>
-          <w:bCs/>
-          <w:strike/>
-        </w:rPr>
-        <w:t>PlayStation Store, Xbox Store:</w:t>
-      </w:r>
-      <w:r>
-        <w:rPr>
-          <w:strike/>
-        </w:rPr>
-        <w:t xml:space="preserve"> Console distribution.</w:t>
-      </w:r>
-    </w:p>
-    <w:p>
-      <w:pPr>
-        <w:numPr>
-          <w:ilvl w:val="0"/>
-          <w:numId w:val="10"/>
-        </w:numPr>
-        <w:rPr>
-          <w:strike/>
-        </w:rPr>
-      </w:pPr>
-      <w:r>
-        <w:rPr>
-          <w:b/>
-          <w:bCs/>
-          <w:strike/>
-        </w:rPr>
-        <w:t>App Store, Google Play:</w:t>
-      </w:r>
-      <w:r>
-        <w:rPr>
-          <w:strike/>
-        </w:rPr>
-        <w:t xml:space="preserve"> Mobile distribution.</w:t>
-      </w:r>
-    </w:p>
-    <w:p>
-      <w:pPr>
-        <w:rPr>
-          <w:b/>
-          <w:bCs/>
-        </w:rPr>
-      </w:pPr>
-      <w:r>
-        <w:rPr>
-          <w:b/>
-          <w:bCs/>
-        </w:rPr>
-        <w:t>12. Development Team</w:t>
-      </w:r>
-    </w:p>
-    <w:p>
-      <w:pPr>
-        <w:rPr>
-          <w:b/>
-          <w:bCs/>
-        </w:rPr>
-      </w:pPr>
-      <w:r>
-        <w:rPr>
-          <w:b/>
-          <w:bCs/>
-        </w:rPr>
-        <w:t>12.1 Team Members</w:t>
-      </w:r>
-    </w:p>
-    <w:p>
-      <w:pPr>
-        <w:numPr>
-          <w:ilvl w:val="0"/>
-          <w:numId w:val="11"/>
-        </w:numPr>
-      </w:pPr>
-      <w:r>
-        <w:rPr>
-          <w:b/>
-          <w:bCs/>
-        </w:rPr>
-        <w:t>Game Director:</w:t>
-      </w:r>
-      <w:r>
-        <w:t xml:space="preserve"> Oversees the entire project.</w:t>
-      </w:r>
-    </w:p>
-    <w:p>
-      <w:pPr>
-        <w:numPr>
-          <w:ilvl w:val="0"/>
-          <w:numId w:val="11"/>
-        </w:numPr>
-      </w:pPr>
-      <w:r>
-        <w:rPr>
-          <w:b/>
-          <w:bCs/>
-        </w:rPr>
-        <w:t>Lead Designer:</w:t>
-      </w:r>
-      <w:r>
-        <w:t xml:space="preserve"> Responsible for game mechanics and systems.</w:t>
-      </w:r>
-    </w:p>
-    <w:p>
-      <w:pPr>
-        <w:numPr>
-          <w:ilvl w:val="0"/>
-          <w:numId w:val="11"/>
-        </w:numPr>
-      </w:pPr>
-      <w:r>
-        <w:rPr>
-          <w:b/>
-          <w:bCs/>
-        </w:rPr>
-        <w:t>Art Director:</w:t>
-      </w:r>
-      <w:r>
-        <w:t xml:space="preserve"> Manages visual assets and design.</w:t>
-      </w:r>
-    </w:p>
-    <w:p>
-      <w:pPr>
-        <w:numPr>
-          <w:ilvl w:val="0"/>
-          <w:numId w:val="11"/>
-        </w:numPr>
-      </w:pPr>
-      <w:r>
-        <w:rPr>
-          <w:b/>
-          <w:bCs/>
-        </w:rPr>
-        <w:t>Audio Director:</w:t>
-      </w:r>
-      <w:r>
-        <w:t xml:space="preserve"> Oversees sound design.</w:t>
-      </w:r>
-    </w:p>
-    <w:p>
-      <w:pPr>
-        <w:numPr>
-          <w:ilvl w:val="0"/>
-          <w:numId w:val="11"/>
-        </w:numPr>
-      </w:pPr>
-      <w:r>
-        <w:rPr>
-          <w:b/>
-          <w:bCs/>
-        </w:rPr>
-        <w:t>Lead Programmer:</w:t>
-      </w:r>
-      <w:r>
-        <w:t xml:space="preserve"> Manages coding and technical aspects.</w:t>
-      </w:r>
-    </w:p>
-    <w:p>
-      <w:pPr>
-        <w:numPr>
-          <w:ilvl w:val="0"/>
-          <w:numId w:val="11"/>
-        </w:numPr>
-      </w:pPr>
-      <w:r>
-        <w:rPr>
-          <w:b/>
-          <w:bCs/>
-        </w:rPr>
-        <w:t>Community Manager:</w:t>
-      </w:r>
-      <w:r>
-        <w:t xml:space="preserve"> Engages with the player community.</w:t>
-      </w:r>
-    </w:p>
-    <w:p>
-      <w:pPr>
-        <w:numPr>
-          <w:ilvl w:val="0"/>
-          <w:numId w:val="11"/>
-        </w:numPr>
-      </w:pPr>
-      <w:r>
-        <w:rPr>
-          <w:b/>
-          <w:bCs/>
-        </w:rPr>
-        <w:lastRenderedPageBreak/>
-        <w:t>Marketing Manager:</w:t>
-      </w:r>
-      <w:r>
-        <w:t xml:space="preserve"> Handles promotional activities.</w:t>
-      </w:r>
-    </w:p>
-    <w:p>
-      <w:pPr>
-        <w:rPr>
-          <w:b/>
-          <w:bCs/>
-        </w:rPr>
-      </w:pPr>
-      <w:r>
-        <w:rPr>
-          <w:b/>
-          <w:bCs/>
-        </w:rPr>
-        <w:t>12.2 Roles and Responsibilities</w:t>
-      </w:r>
-    </w:p>
-    <w:p>
-      <w:r>
-        <w:t>Detailed roles and responsibilities of team members will be defined in the project's internal documentation.</w:t>
-      </w:r>
-    </w:p>
-    <w:p>
-      <w:pPr>
-        <w:pStyle w:val="ListParagraph"/>
-        <w:numPr>
-          <w:ilvl w:val="0"/>
-          <w:numId w:val="17"/>
-        </w:numPr>
-      </w:pPr>
-      <w:r>
-        <w:rPr>
-          <w:b/>
-          <w:bCs/>
-        </w:rPr>
-        <w:t>Coder</w:t>
-      </w:r>
-      <w:r>
-        <w:t>: Mao Lin</w:t>
-      </w:r>
-    </w:p>
-    <w:p>
-      <w:pPr>
-        <w:rPr>
-          <w:b/>
-          <w:bCs/>
-        </w:rPr>
-      </w:pPr>
-      <w:r>
-        <w:rPr>
-          <w:b/>
-          <w:bCs/>
-        </w:rPr>
-        <w:t>13. Timeline</w:t>
-      </w:r>
-    </w:p>
-    <w:p>
-      <w:pPr>
-        <w:rPr>
-          <w:b/>
-          <w:bCs/>
-        </w:rPr>
-      </w:pPr>
-      <w:r>
-        <w:rPr>
-          <w:b/>
-          <w:bCs/>
-        </w:rPr>
-        <w:t>13.1 Development Phases</w:t>
-      </w:r>
-    </w:p>
-    <w:p>
-      <w:pPr>
-        <w:numPr>
-          <w:ilvl w:val="0"/>
-          <w:numId w:val="12"/>
-        </w:numPr>
-      </w:pPr>
-      <w:r>
-        <w:rPr>
-          <w:b/>
-          <w:bCs/>
-        </w:rPr>
-        <w:t>Pre-production:</w:t>
-      </w:r>
-      <w:r>
-        <w:t xml:space="preserve"> Concept development and prototyping (6 months).</w:t>
-      </w:r>
-    </w:p>
-    <w:p>
-      <w:pPr>
-        <w:numPr>
-          <w:ilvl w:val="0"/>
-          <w:numId w:val="12"/>
-        </w:numPr>
-      </w:pPr>
-      <w:r>
-        <w:rPr>
-          <w:b/>
-          <w:bCs/>
-        </w:rPr>
-        <w:t>Production:</w:t>
-      </w:r>
-      <w:r>
-        <w:t xml:space="preserve"> Core development and content creation (18 months).</w:t>
-      </w:r>
-    </w:p>
-    <w:p>
-      <w:pPr>
-        <w:numPr>
-          <w:ilvl w:val="0"/>
-          <w:numId w:val="12"/>
-        </w:numPr>
-      </w:pPr>
-      <w:r>
-        <w:rPr>
-          <w:b/>
-          <w:bCs/>
-        </w:rPr>
-        <w:t>Testing and Polishing:</w:t>
-      </w:r>
-      <w:r>
-        <w:t xml:space="preserve"> Bug fixing and optimization (4 months).</w:t>
-      </w:r>
-    </w:p>
-    <w:p>
-      <w:pPr>
-        <w:numPr>
-          <w:ilvl w:val="0"/>
-          <w:numId w:val="12"/>
-        </w:numPr>
-      </w:pPr>
-      <w:r>
-        <w:rPr>
-          <w:b/>
-          <w:bCs/>
-        </w:rPr>
-        <w:t>Beta Testing:</w:t>
-      </w:r>
-      <w:r>
-        <w:t xml:space="preserve"> Closed and open beta phases (2 months).</w:t>
-      </w:r>
-    </w:p>
-    <w:p>
-      <w:pPr>
-        <w:numPr>
-          <w:ilvl w:val="0"/>
-          <w:numId w:val="12"/>
-        </w:numPr>
-      </w:pPr>
-      <w:r>
-        <w:rPr>
-          <w:b/>
-          <w:bCs/>
-        </w:rPr>
-        <w:t>Launch:</w:t>
-      </w:r>
-      <w:r>
-        <w:t xml:space="preserve"> Official game release (1 month).</w:t>
-      </w:r>
-    </w:p>
-    <w:p>
-      <w:pPr>
-        <w:rPr>
-          <w:b/>
-          <w:bCs/>
-        </w:rPr>
-      </w:pPr>
-      <w:r>
-        <w:rPr>
-          <w:b/>
-          <w:bCs/>
-        </w:rPr>
-        <w:t>13.2 Milestones</w:t>
-      </w:r>
-    </w:p>
-    <w:p>
-      <w:pPr>
-        <w:numPr>
-          <w:ilvl w:val="0"/>
-          <w:numId w:val="13"/>
-        </w:numPr>
-      </w:pPr>
-      <w:r>
-        <w:rPr>
-          <w:b/>
-          <w:bCs/>
-        </w:rPr>
-        <w:t>Alpha Build:</w:t>
-      </w:r>
-      <w:r>
-        <w:t xml:space="preserve"> Playable alpha version for internal testing.</w:t>
-      </w:r>
-    </w:p>
-    <w:p>
-      <w:pPr>
-        <w:numPr>
-          <w:ilvl w:val="0"/>
-          <w:numId w:val="13"/>
-        </w:numPr>
-      </w:pPr>
-      <w:r>
-        <w:rPr>
-          <w:b/>
-          <w:bCs/>
-        </w:rPr>
-        <w:t>Closed Beta:</w:t>
-      </w:r>
-      <w:r>
-        <w:t xml:space="preserve"> Limited access for select players.</w:t>
-      </w:r>
-    </w:p>
-    <w:p>
-      <w:pPr>
-        <w:numPr>
-          <w:ilvl w:val="0"/>
-          <w:numId w:val="13"/>
-        </w:numPr>
-      </w:pPr>
-      <w:r>
-        <w:rPr>
-          <w:b/>
-          <w:bCs/>
-        </w:rPr>
-        <w:t>Open Beta:</w:t>
-      </w:r>
-      <w:r>
-        <w:t xml:space="preserve"> Public testing phase.</w:t>
-      </w:r>
-    </w:p>
-    <w:p>
-      <w:pPr>
-        <w:numPr>
-          <w:ilvl w:val="0"/>
-          <w:numId w:val="13"/>
-        </w:numPr>
-      </w:pPr>
-      <w:r>
-        <w:rPr>
-          <w:b/>
-          <w:bCs/>
-        </w:rPr>
-        <w:t>Launch:</w:t>
-      </w:r>
-      <w:r>
-        <w:t xml:space="preserve"> Official game release.</w:t>
-      </w:r>
-    </w:p>
-    <w:p>
-      <w:pPr>
-        <w:rPr>
-          <w:b/>
-          <w:bCs/>
-        </w:rPr>
-      </w:pPr>
-      <w:r>
-        <w:rPr>
-          <w:b/>
-          <w:bCs/>
-        </w:rPr>
-        <w:t>14. Budget</w:t>
-      </w:r>
-    </w:p>
-    <w:p>
-      <w:pPr>
-        <w:rPr>
-          <w:b/>
-          <w:bCs/>
-        </w:rPr>
-      </w:pPr>
-      <w:r>
-        <w:rPr>
-          <w:b/>
-          <w:bCs/>
-        </w:rPr>
-        <w:t>14.1 Development Costs</w:t>
-      </w:r>
-    </w:p>
-    <w:p>
-      <w:pPr>
-        <w:numPr>
-          <w:ilvl w:val="0"/>
-          <w:numId w:val="14"/>
-        </w:numPr>
-      </w:pPr>
-      <w:r>
-        <w:rPr>
-          <w:b/>
-          <w:bCs/>
-        </w:rPr>
-        <w:t>Personnel:</w:t>
-      </w:r>
-      <w:r>
-        <w:t xml:space="preserve"> Salaries and contracts for developers.</w:t>
-      </w:r>
-    </w:p>
-    <w:p>
-      <w:pPr>
-        <w:numPr>
-          <w:ilvl w:val="0"/>
-          <w:numId w:val="14"/>
-        </w:numPr>
-      </w:pPr>
-      <w:r>
-        <w:rPr>
-          <w:b/>
-          <w:bCs/>
-        </w:rPr>
-        <w:t>Software and Tools:</w:t>
-      </w:r>
-      <w:r>
-        <w:t xml:space="preserve"> Licensing and development software.</w:t>
-      </w:r>
-    </w:p>
-    <w:p>
-      <w:pPr>
-        <w:numPr>
-          <w:ilvl w:val="0"/>
-          <w:numId w:val="14"/>
-        </w:numPr>
-      </w:pPr>
-      <w:r>
-        <w:rPr>
-          <w:b/>
-          <w:bCs/>
-        </w:rPr>
-        <w:t>Marketing:</w:t>
-      </w:r>
-      <w:r>
-        <w:t xml:space="preserve"> Advertising and promotional expenses.</w:t>
-      </w:r>
-    </w:p>
-    <w:p>
-      <w:pPr>
-        <w:numPr>
-          <w:ilvl w:val="0"/>
-          <w:numId w:val="14"/>
-        </w:numPr>
-      </w:pPr>
-      <w:r>
-        <w:rPr>
-          <w:b/>
-          <w:bCs/>
-        </w:rPr>
-        <w:t>Server Infrastructure:</w:t>
-      </w:r>
-      <w:r>
-        <w:t xml:space="preserve"> Hosting and maintenance.</w:t>
-      </w:r>
-    </w:p>
-    <w:p>
-      <w:pPr>
-        <w:numPr>
-          <w:ilvl w:val="0"/>
-          <w:numId w:val="14"/>
-        </w:numPr>
-      </w:pPr>
-      <w:r>
-        <w:rPr>
-          <w:b/>
-          <w:bCs/>
-        </w:rPr>
-        <w:t>Art and Audio:</w:t>
-      </w:r>
-      <w:r>
-        <w:t xml:space="preserve"> Asset creation and sound design.</w:t>
-      </w:r>
-    </w:p>
-    <w:p>
-      <w:pPr>
-        <w:numPr>
-          <w:ilvl w:val="0"/>
-          <w:numId w:val="14"/>
-        </w:numPr>
-      </w:pPr>
-      <w:r>
-        <w:rPr>
-          <w:b/>
-          <w:bCs/>
-        </w:rPr>
-        <w:t>Testing:</w:t>
-      </w:r>
-      <w:r>
-        <w:t xml:space="preserve"> Quality assurance and bug fixing.</w:t>
-      </w:r>
-    </w:p>
-    <w:p>
-      <w:pPr>
-        <w:rPr>
-          <w:b/>
-          <w:bCs/>
-        </w:rPr>
-      </w:pPr>
-      <w:r>
-        <w:rPr>
-          <w:b/>
-          <w:bCs/>
-        </w:rPr>
-        <w:t>14.2 Revenue Projections</w:t>
-      </w:r>
-    </w:p>
-    <w:p>
-      <w:pPr>
-        <w:rPr>
-          <w:strike/>
-        </w:rPr>
-      </w:pPr>
-      <w:r>
-        <w:rPr>
-          <w:strike/>
-        </w:rPr>
-        <w:t>Revenue projections will be based on monetization strategies and player engagement, with detailed financial planning conducted throughout development.</w:t>
-      </w:r>
-    </w:p>
-    <w:p>
-      <w:r>
-        <w:pict w14:anchorId="3F10F3E5">
-          <v:rect id="_x0000_i1025" style="width:0;height:0" o:hralign="center" o:hrstd="t" o:hrnoshade="t" o:hr="t" fillcolor="#374151" stroked="f"/>
-        </w:pict>
-      </w:r>
-    </w:p>
-    <w:p>
-      <w:r>
-        <w:lastRenderedPageBreak/>
-        <w:t>"</w:t>
-      </w:r>
-      <w:r>
-        <w:t>High and Dry</w:t>
-      </w:r>
-      <w:r>
-        <w:t xml:space="preserve">" </w:t>
-      </w:r>
-      <w:r>
-        <w:t>is a practice game that offers developer some experience on video game development, have fun with it!</w:t>
-      </w:r>
-      <w:r>
-        <w:t xml:space="preserve"> </w:t>
-      </w:r>
-      <w:r>
-        <w:rPr>
-          <w:b/>
-          <w:bCs/>
-          <w:i/>
-          <w:iCs/>
-          <w:u w:val="single"/>
-        </w:rPr>
-        <w:t>Please note that</w:t>
-      </w:r>
-      <w:r>
-        <w:rPr>
-          <w:b/>
-          <w:bCs/>
-          <w:i/>
-          <w:iCs/>
-          <w:u w:val="single"/>
-        </w:rPr>
-        <w:t xml:space="preserve"> </w:t>
-      </w:r>
-      <w:r>
-        <w:rPr>
-          <w:rFonts w:hint="eastAsia"/>
-          <w:b/>
-          <w:bCs/>
-          <w:i/>
-          <w:iCs/>
-          <w:u w:val="single"/>
-        </w:rPr>
-        <w:t>t</w:t>
-      </w:r>
-      <w:r>
-        <w:rPr>
-          <w:b/>
-          <w:bCs/>
-          <w:i/>
-          <w:iCs/>
-          <w:u w:val="single"/>
-        </w:rPr>
-        <w:t xml:space="preserve">his document is </w:t>
-      </w:r>
-      <w:r>
-        <w:rPr>
-          <w:b/>
-          <w:bCs/>
-          <w:i/>
-          <w:iCs/>
-          <w:u w:val="single"/>
-        </w:rPr>
-        <w:t>original</w:t>
-      </w:r>
-      <w:r>
-        <w:rPr>
-          <w:b/>
-          <w:bCs/>
-          <w:i/>
-          <w:iCs/>
-          <w:u w:val="single"/>
-        </w:rPr>
-        <w:t>ly</w:t>
-      </w:r>
-      <w:r>
-        <w:rPr>
-          <w:b/>
-          <w:bCs/>
-          <w:i/>
-          <w:iCs/>
-          <w:u w:val="single"/>
-        </w:rPr>
-        <w:t xml:space="preserve"> </w:t>
-      </w:r>
-      <w:r>
-        <w:rPr>
-          <w:b/>
-          <w:bCs/>
-          <w:i/>
-          <w:iCs/>
-          <w:u w:val="single"/>
-        </w:rPr>
-        <w:t>generated by ChatGPT</w:t>
-      </w:r>
-      <w:r>
-        <w:rPr>
-          <w:b/>
-          <w:bCs/>
-          <w:i/>
-          <w:iCs/>
-          <w:u w:val="single"/>
-        </w:rPr>
-        <w:t xml:space="preserve"> for getting some inspiration and for a better </w:t>
-      </w:r>
-      <w:r>
-        <w:rPr>
-          <w:rFonts w:hint="eastAsia"/>
-          <w:b/>
-          <w:bCs/>
-          <w:i/>
-          <w:iCs/>
-          <w:u w:val="single"/>
-        </w:rPr>
-        <w:t>s</w:t>
-      </w:r>
-      <w:r>
-        <w:rPr>
-          <w:b/>
-          <w:bCs/>
-          <w:i/>
-          <w:iCs/>
-          <w:u w:val="single"/>
-        </w:rPr>
-        <w:t xml:space="preserve">tructure, and </w:t>
-      </w:r>
-      <w:r>
-        <w:rPr>
-          <w:b/>
-          <w:bCs/>
-          <w:i/>
-          <w:iCs/>
-          <w:u w:val="single"/>
-        </w:rPr>
-        <w:t xml:space="preserve">most of </w:t>
-      </w:r>
-      <w:r>
-        <w:rPr>
-          <w:b/>
-          <w:bCs/>
-          <w:i/>
-          <w:iCs/>
-          <w:u w:val="single"/>
-        </w:rPr>
-        <w:t>the original text is kept for the completeness of the document</w:t>
-      </w:r>
-      <w:r>
-        <w:rPr>
-          <w:b/>
-          <w:bCs/>
-          <w:i/>
-          <w:iCs/>
-          <w:u w:val="single"/>
-        </w:rPr>
-        <w:t xml:space="preserve"> even they don’t appear in the game</w:t>
-      </w:r>
-      <w:r>
-        <w:rPr>
-          <w:b/>
-          <w:bCs/>
-          <w:i/>
-          <w:iCs/>
-          <w:u w:val="single"/>
-        </w:rPr>
-        <w:t>.</w:t>
-      </w:r>
-    </w:p>
     <w:p/>
     <w:p>
       <w:r>
@@ -2385,7 +1361,7 @@
                     </pic:cNvPicPr>
                   </pic:nvPicPr>
                   <pic:blipFill>
-                    <a:blip r:embed="rId7" cstate="print">
+                    <a:blip r:embed="rId8" cstate="print">
                       <a:extLst>
                         <a:ext uri="{28A0092B-C50C-407E-A947-70E740481C1C}">
                           <a14:useLocalDpi xmlns:a14="http://schemas.microsoft.com/office/drawing/2010/main" val="0"/>

</xml_diff>